<commit_message>
all the new drafts
</commit_message>
<xml_diff>
--- a/figures_and_tables/Table3_gene_frequencies.docx
+++ b/figures_and_tables/Table3_gene_frequencies.docx
@@ -4626,6 +4626,52 @@
                 <w:szCs w:val="20"/>
               </w:rPr>
             </w:pPr>
+            <w:r>
+              <w:rPr>
+                <w:rFonts w:ascii="Times New Roman" w:hAnsi="Times New Roman" w:cs="Times New Roman"/>
+                <w:sz w:val="20"/>
+                <w:szCs w:val="20"/>
+              </w:rPr>
+              <w:t>19 (63)</w:t>
+            </w:r>
+          </w:p>
+          <w:p>
+            <w:pPr>
+              <w:pStyle w:val="WW-Default"/>
+              <w:spacing w:after="0" w:line="240" w:lineRule="auto"/>
+              <w:rPr>
+                <w:rFonts w:ascii="Times New Roman" w:hAnsi="Times New Roman" w:cs="Times New Roman"/>
+                <w:sz w:val="20"/>
+                <w:szCs w:val="20"/>
+              </w:rPr>
+            </w:pPr>
+            <w:r>
+              <w:rPr>
+                <w:rFonts w:ascii="Times New Roman" w:hAnsi="Times New Roman" w:cs="Times New Roman"/>
+                <w:sz w:val="20"/>
+                <w:szCs w:val="20"/>
+              </w:rPr>
+              <w:t>15 (37)</w:t>
+            </w:r>
+          </w:p>
+          <w:p>
+            <w:pPr>
+              <w:pStyle w:val="WW-Default"/>
+              <w:spacing w:after="0" w:line="240" w:lineRule="auto"/>
+              <w:rPr>
+                <w:rFonts w:ascii="Times New Roman" w:hAnsi="Times New Roman" w:cs="Times New Roman"/>
+                <w:sz w:val="20"/>
+                <w:szCs w:val="20"/>
+              </w:rPr>
+            </w:pPr>
+            <w:r>
+              <w:rPr>
+                <w:rFonts w:ascii="Times New Roman" w:hAnsi="Times New Roman" w:cs="Times New Roman"/>
+                <w:sz w:val="20"/>
+                <w:szCs w:val="20"/>
+              </w:rPr>
+              <w:t>9 (75)</w:t>
+            </w:r>
           </w:p>
         </w:tc>
         <w:tc>
@@ -4648,6 +4694,52 @@
                 <w:szCs w:val="20"/>
               </w:rPr>
             </w:pPr>
+            <w:r>
+              <w:rPr>
+                <w:rFonts w:ascii="Times New Roman" w:hAnsi="Times New Roman" w:cs="Times New Roman"/>
+                <w:sz w:val="20"/>
+                <w:szCs w:val="20"/>
+              </w:rPr>
+              <w:t>0* (1)</w:t>
+            </w:r>
+          </w:p>
+          <w:p>
+            <w:pPr>
+              <w:pStyle w:val="WW-Default"/>
+              <w:spacing w:after="0" w:line="240" w:lineRule="auto"/>
+              <w:rPr>
+                <w:rFonts w:ascii="Times New Roman" w:hAnsi="Times New Roman" w:cs="Times New Roman"/>
+                <w:sz w:val="20"/>
+                <w:szCs w:val="20"/>
+              </w:rPr>
+            </w:pPr>
+            <w:r>
+              <w:rPr>
+                <w:rFonts w:ascii="Times New Roman" w:hAnsi="Times New Roman" w:cs="Times New Roman"/>
+                <w:sz w:val="20"/>
+                <w:szCs w:val="20"/>
+              </w:rPr>
+              <w:t>5 (11)</w:t>
+            </w:r>
+          </w:p>
+          <w:p>
+            <w:pPr>
+              <w:pStyle w:val="WW-Default"/>
+              <w:spacing w:after="0" w:line="240" w:lineRule="auto"/>
+              <w:rPr>
+                <w:rFonts w:ascii="Times New Roman" w:hAnsi="Times New Roman" w:cs="Times New Roman"/>
+                <w:sz w:val="20"/>
+                <w:szCs w:val="20"/>
+              </w:rPr>
+            </w:pPr>
+            <w:r>
+              <w:rPr>
+                <w:rFonts w:ascii="Times New Roman" w:hAnsi="Times New Roman" w:cs="Times New Roman"/>
+                <w:sz w:val="20"/>
+                <w:szCs w:val="20"/>
+              </w:rPr>
+              <w:t>0</w:t>
+            </w:r>
           </w:p>
         </w:tc>
         <w:tc>
@@ -5170,6 +5262,52 @@
                 <w:szCs w:val="20"/>
               </w:rPr>
             </w:pPr>
+            <w:r>
+              <w:rPr>
+                <w:rFonts w:ascii="Times New Roman" w:hAnsi="Times New Roman" w:cs="Times New Roman"/>
+                <w:sz w:val="20"/>
+                <w:szCs w:val="20"/>
+              </w:rPr>
+              <w:t>11 (42)</w:t>
+            </w:r>
+          </w:p>
+          <w:p>
+            <w:pPr>
+              <w:pStyle w:val="WW-Default"/>
+              <w:spacing w:after="0" w:line="240" w:lineRule="auto"/>
+              <w:rPr>
+                <w:rFonts w:ascii="Times New Roman" w:hAnsi="Times New Roman" w:cs="Times New Roman"/>
+                <w:sz w:val="20"/>
+                <w:szCs w:val="20"/>
+              </w:rPr>
+            </w:pPr>
+            <w:r>
+              <w:rPr>
+                <w:rFonts w:ascii="Times New Roman" w:hAnsi="Times New Roman" w:cs="Times New Roman"/>
+                <w:sz w:val="20"/>
+                <w:szCs w:val="20"/>
+              </w:rPr>
+              <w:t>9 (18)</w:t>
+            </w:r>
+          </w:p>
+          <w:p>
+            <w:pPr>
+              <w:pStyle w:val="WW-Default"/>
+              <w:spacing w:after="0" w:line="240" w:lineRule="auto"/>
+              <w:rPr>
+                <w:rFonts w:ascii="Times New Roman" w:hAnsi="Times New Roman" w:cs="Times New Roman"/>
+                <w:sz w:val="20"/>
+                <w:szCs w:val="20"/>
+              </w:rPr>
+            </w:pPr>
+            <w:r>
+              <w:rPr>
+                <w:rFonts w:ascii="Times New Roman" w:hAnsi="Times New Roman" w:cs="Times New Roman"/>
+                <w:sz w:val="20"/>
+                <w:szCs w:val="20"/>
+              </w:rPr>
+              <w:t>3 (25)</w:t>
+            </w:r>
           </w:p>
         </w:tc>
         <w:tc>
@@ -5192,6 +5330,52 @@
                 <w:szCs w:val="20"/>
               </w:rPr>
             </w:pPr>
+            <w:r>
+              <w:rPr>
+                <w:rFonts w:ascii="Times New Roman" w:hAnsi="Times New Roman" w:cs="Times New Roman"/>
+                <w:sz w:val="20"/>
+                <w:szCs w:val="20"/>
+              </w:rPr>
+              <w:t>0</w:t>
+            </w:r>
+          </w:p>
+          <w:p>
+            <w:pPr>
+              <w:pStyle w:val="WW-Default"/>
+              <w:spacing w:after="0" w:line="240" w:lineRule="auto"/>
+              <w:rPr>
+                <w:rFonts w:ascii="Times New Roman" w:hAnsi="Times New Roman" w:cs="Times New Roman"/>
+                <w:sz w:val="20"/>
+                <w:szCs w:val="20"/>
+              </w:rPr>
+            </w:pPr>
+            <w:r>
+              <w:rPr>
+                <w:rFonts w:ascii="Times New Roman" w:hAnsi="Times New Roman" w:cs="Times New Roman"/>
+                <w:sz w:val="20"/>
+                <w:szCs w:val="20"/>
+              </w:rPr>
+              <w:t>1 (3)</w:t>
+            </w:r>
+          </w:p>
+          <w:p>
+            <w:pPr>
+              <w:pStyle w:val="WW-Default"/>
+              <w:spacing w:after="0" w:line="240" w:lineRule="auto"/>
+              <w:rPr>
+                <w:rFonts w:ascii="Times New Roman" w:hAnsi="Times New Roman" w:cs="Times New Roman"/>
+                <w:sz w:val="20"/>
+                <w:szCs w:val="20"/>
+              </w:rPr>
+            </w:pPr>
+            <w:r>
+              <w:rPr>
+                <w:rFonts w:ascii="Times New Roman" w:hAnsi="Times New Roman" w:cs="Times New Roman"/>
+                <w:sz w:val="20"/>
+                <w:szCs w:val="20"/>
+              </w:rPr>
+              <w:t>0</w:t>
+            </w:r>
           </w:p>
         </w:tc>
         <w:tc>
@@ -5666,6 +5850,52 @@
                 <w:szCs w:val="20"/>
               </w:rPr>
             </w:pPr>
+            <w:r>
+              <w:rPr>
+                <w:rFonts w:ascii="Times New Roman" w:hAnsi="Times New Roman" w:cs="Times New Roman"/>
+                <w:sz w:val="20"/>
+                <w:szCs w:val="20"/>
+              </w:rPr>
+              <w:t>0</w:t>
+            </w:r>
+          </w:p>
+          <w:p>
+            <w:pPr>
+              <w:pStyle w:val="WW-Default"/>
+              <w:spacing w:after="0" w:line="240" w:lineRule="auto"/>
+              <w:rPr>
+                <w:rFonts w:ascii="Times New Roman" w:hAnsi="Times New Roman" w:cs="Times New Roman"/>
+                <w:sz w:val="20"/>
+                <w:szCs w:val="20"/>
+              </w:rPr>
+            </w:pPr>
+            <w:r>
+              <w:rPr>
+                <w:rFonts w:ascii="Times New Roman" w:hAnsi="Times New Roman" w:cs="Times New Roman"/>
+                <w:sz w:val="20"/>
+                <w:szCs w:val="20"/>
+              </w:rPr>
+              <w:t>0</w:t>
+            </w:r>
+          </w:p>
+          <w:p>
+            <w:pPr>
+              <w:pStyle w:val="WW-Default"/>
+              <w:spacing w:after="0" w:line="240" w:lineRule="auto"/>
+              <w:rPr>
+                <w:rFonts w:ascii="Times New Roman" w:hAnsi="Times New Roman" w:cs="Times New Roman"/>
+                <w:sz w:val="20"/>
+                <w:szCs w:val="20"/>
+              </w:rPr>
+            </w:pPr>
+            <w:r>
+              <w:rPr>
+                <w:rFonts w:ascii="Times New Roman" w:hAnsi="Times New Roman" w:cs="Times New Roman"/>
+                <w:sz w:val="20"/>
+                <w:szCs w:val="20"/>
+              </w:rPr>
+              <w:t>0</w:t>
+            </w:r>
           </w:p>
         </w:tc>
         <w:tc>
@@ -5688,6 +5918,52 @@
                 <w:szCs w:val="20"/>
               </w:rPr>
             </w:pPr>
+            <w:r>
+              <w:rPr>
+                <w:rFonts w:ascii="Times New Roman" w:hAnsi="Times New Roman" w:cs="Times New Roman"/>
+                <w:sz w:val="20"/>
+                <w:szCs w:val="20"/>
+              </w:rPr>
+              <w:t>0</w:t>
+            </w:r>
+          </w:p>
+          <w:p>
+            <w:pPr>
+              <w:pStyle w:val="WW-Default"/>
+              <w:spacing w:after="0" w:line="240" w:lineRule="auto"/>
+              <w:rPr>
+                <w:rFonts w:ascii="Times New Roman" w:hAnsi="Times New Roman" w:cs="Times New Roman"/>
+                <w:sz w:val="20"/>
+                <w:szCs w:val="20"/>
+              </w:rPr>
+            </w:pPr>
+            <w:r>
+              <w:rPr>
+                <w:rFonts w:ascii="Times New Roman" w:hAnsi="Times New Roman" w:cs="Times New Roman"/>
+                <w:sz w:val="20"/>
+                <w:szCs w:val="20"/>
+              </w:rPr>
+              <w:t>0</w:t>
+            </w:r>
+          </w:p>
+          <w:p>
+            <w:pPr>
+              <w:pStyle w:val="WW-Default"/>
+              <w:spacing w:after="0" w:line="240" w:lineRule="auto"/>
+              <w:rPr>
+                <w:rFonts w:ascii="Times New Roman" w:hAnsi="Times New Roman" w:cs="Times New Roman"/>
+                <w:sz w:val="20"/>
+                <w:szCs w:val="20"/>
+              </w:rPr>
+            </w:pPr>
+            <w:r>
+              <w:rPr>
+                <w:rFonts w:ascii="Times New Roman" w:hAnsi="Times New Roman" w:cs="Times New Roman"/>
+                <w:sz w:val="20"/>
+                <w:szCs w:val="20"/>
+              </w:rPr>
+              <w:t>0</w:t>
+            </w:r>
           </w:p>
         </w:tc>
         <w:tc>
@@ -6178,6 +6454,52 @@
                 <w:szCs w:val="20"/>
               </w:rPr>
             </w:pPr>
+            <w:r>
+              <w:rPr>
+                <w:rFonts w:ascii="Times New Roman" w:hAnsi="Times New Roman" w:cs="Times New Roman"/>
+                <w:sz w:val="20"/>
+                <w:szCs w:val="20"/>
+              </w:rPr>
+              <w:t>0</w:t>
+            </w:r>
+          </w:p>
+          <w:p>
+            <w:pPr>
+              <w:pStyle w:val="WW-Default"/>
+              <w:spacing w:after="0" w:line="240" w:lineRule="auto"/>
+              <w:rPr>
+                <w:rFonts w:ascii="Times New Roman" w:hAnsi="Times New Roman" w:cs="Times New Roman"/>
+                <w:sz w:val="20"/>
+                <w:szCs w:val="20"/>
+              </w:rPr>
+            </w:pPr>
+            <w:r>
+              <w:rPr>
+                <w:rFonts w:ascii="Times New Roman" w:hAnsi="Times New Roman" w:cs="Times New Roman"/>
+                <w:sz w:val="20"/>
+                <w:szCs w:val="20"/>
+              </w:rPr>
+              <w:t>0</w:t>
+            </w:r>
+          </w:p>
+          <w:p>
+            <w:pPr>
+              <w:pStyle w:val="WW-Default"/>
+              <w:spacing w:after="0" w:line="240" w:lineRule="auto"/>
+              <w:rPr>
+                <w:rFonts w:ascii="Times New Roman" w:hAnsi="Times New Roman" w:cs="Times New Roman"/>
+                <w:sz w:val="20"/>
+                <w:szCs w:val="20"/>
+              </w:rPr>
+            </w:pPr>
+            <w:r>
+              <w:rPr>
+                <w:rFonts w:ascii="Times New Roman" w:hAnsi="Times New Roman" w:cs="Times New Roman"/>
+                <w:sz w:val="20"/>
+                <w:szCs w:val="20"/>
+              </w:rPr>
+              <w:t>2 (3)</w:t>
+            </w:r>
           </w:p>
         </w:tc>
         <w:tc>
@@ -6200,6 +6522,52 @@
                 <w:szCs w:val="20"/>
               </w:rPr>
             </w:pPr>
+            <w:r>
+              <w:rPr>
+                <w:rFonts w:ascii="Times New Roman" w:hAnsi="Times New Roman" w:cs="Times New Roman"/>
+                <w:sz w:val="20"/>
+                <w:szCs w:val="20"/>
+              </w:rPr>
+              <w:t>0</w:t>
+            </w:r>
+          </w:p>
+          <w:p>
+            <w:pPr>
+              <w:pStyle w:val="WW-Default"/>
+              <w:spacing w:after="0" w:line="240" w:lineRule="auto"/>
+              <w:rPr>
+                <w:rFonts w:ascii="Times New Roman" w:hAnsi="Times New Roman" w:cs="Times New Roman"/>
+                <w:sz w:val="20"/>
+                <w:szCs w:val="20"/>
+              </w:rPr>
+            </w:pPr>
+            <w:r>
+              <w:rPr>
+                <w:rFonts w:ascii="Times New Roman" w:hAnsi="Times New Roman" w:cs="Times New Roman"/>
+                <w:sz w:val="20"/>
+                <w:szCs w:val="20"/>
+              </w:rPr>
+              <w:t>0</w:t>
+            </w:r>
+          </w:p>
+          <w:p>
+            <w:pPr>
+              <w:pStyle w:val="WW-Default"/>
+              <w:spacing w:after="0" w:line="240" w:lineRule="auto"/>
+              <w:rPr>
+                <w:rFonts w:ascii="Times New Roman" w:hAnsi="Times New Roman" w:cs="Times New Roman"/>
+                <w:sz w:val="20"/>
+                <w:szCs w:val="20"/>
+              </w:rPr>
+            </w:pPr>
+            <w:r>
+              <w:rPr>
+                <w:rFonts w:ascii="Times New Roman" w:hAnsi="Times New Roman" w:cs="Times New Roman"/>
+                <w:sz w:val="20"/>
+                <w:szCs w:val="20"/>
+              </w:rPr>
+              <w:t>0</w:t>
+            </w:r>
           </w:p>
         </w:tc>
         <w:tc>
@@ -6690,6 +7058,52 @@
                 <w:szCs w:val="20"/>
               </w:rPr>
             </w:pPr>
+            <w:r>
+              <w:rPr>
+                <w:rFonts w:ascii="Times New Roman" w:hAnsi="Times New Roman" w:cs="Times New Roman"/>
+                <w:sz w:val="20"/>
+                <w:szCs w:val="20"/>
+              </w:rPr>
+              <w:t>0</w:t>
+            </w:r>
+          </w:p>
+          <w:p>
+            <w:pPr>
+              <w:pStyle w:val="WW-Default"/>
+              <w:spacing w:after="0" w:line="240" w:lineRule="auto"/>
+              <w:rPr>
+                <w:rFonts w:ascii="Times New Roman" w:hAnsi="Times New Roman" w:cs="Times New Roman"/>
+                <w:sz w:val="20"/>
+                <w:szCs w:val="20"/>
+              </w:rPr>
+            </w:pPr>
+            <w:r>
+              <w:rPr>
+                <w:rFonts w:ascii="Times New Roman" w:hAnsi="Times New Roman" w:cs="Times New Roman"/>
+                <w:sz w:val="20"/>
+                <w:szCs w:val="20"/>
+              </w:rPr>
+              <w:t>1 (2)</w:t>
+            </w:r>
+          </w:p>
+          <w:p>
+            <w:pPr>
+              <w:pStyle w:val="WW-Default"/>
+              <w:spacing w:after="0" w:line="240" w:lineRule="auto"/>
+              <w:rPr>
+                <w:rFonts w:ascii="Times New Roman" w:hAnsi="Times New Roman" w:cs="Times New Roman"/>
+                <w:sz w:val="20"/>
+                <w:szCs w:val="20"/>
+              </w:rPr>
+            </w:pPr>
+            <w:r>
+              <w:rPr>
+                <w:rFonts w:ascii="Times New Roman" w:hAnsi="Times New Roman" w:cs="Times New Roman"/>
+                <w:sz w:val="20"/>
+                <w:szCs w:val="20"/>
+              </w:rPr>
+              <w:t>0</w:t>
+            </w:r>
           </w:p>
         </w:tc>
         <w:tc>
@@ -6712,6 +7126,52 @@
                 <w:szCs w:val="20"/>
               </w:rPr>
             </w:pPr>
+            <w:r>
+              <w:rPr>
+                <w:rFonts w:ascii="Times New Roman" w:hAnsi="Times New Roman" w:cs="Times New Roman"/>
+                <w:sz w:val="20"/>
+                <w:szCs w:val="20"/>
+              </w:rPr>
+              <w:t>0</w:t>
+            </w:r>
+          </w:p>
+          <w:p>
+            <w:pPr>
+              <w:pStyle w:val="WW-Default"/>
+              <w:spacing w:after="0" w:line="240" w:lineRule="auto"/>
+              <w:rPr>
+                <w:rFonts w:ascii="Times New Roman" w:hAnsi="Times New Roman" w:cs="Times New Roman"/>
+                <w:sz w:val="20"/>
+                <w:szCs w:val="20"/>
+              </w:rPr>
+            </w:pPr>
+            <w:r>
+              <w:rPr>
+                <w:rFonts w:ascii="Times New Roman" w:hAnsi="Times New Roman" w:cs="Times New Roman"/>
+                <w:sz w:val="20"/>
+                <w:szCs w:val="20"/>
+              </w:rPr>
+              <w:t>0</w:t>
+            </w:r>
+          </w:p>
+          <w:p>
+            <w:pPr>
+              <w:pStyle w:val="WW-Default"/>
+              <w:spacing w:after="0" w:line="240" w:lineRule="auto"/>
+              <w:rPr>
+                <w:rFonts w:ascii="Times New Roman" w:hAnsi="Times New Roman" w:cs="Times New Roman"/>
+                <w:sz w:val="20"/>
+                <w:szCs w:val="20"/>
+              </w:rPr>
+            </w:pPr>
+            <w:r>
+              <w:rPr>
+                <w:rFonts w:ascii="Times New Roman" w:hAnsi="Times New Roman" w:cs="Times New Roman"/>
+                <w:sz w:val="20"/>
+                <w:szCs w:val="20"/>
+              </w:rPr>
+              <w:t>0</w:t>
+            </w:r>
           </w:p>
         </w:tc>
         <w:tc>
@@ -7202,6 +7662,52 @@
                 <w:szCs w:val="20"/>
               </w:rPr>
             </w:pPr>
+            <w:r>
+              <w:rPr>
+                <w:rFonts w:ascii="Times New Roman" w:hAnsi="Times New Roman" w:cs="Times New Roman"/>
+                <w:sz w:val="20"/>
+                <w:szCs w:val="20"/>
+              </w:rPr>
+              <w:t>2 (4)</w:t>
+            </w:r>
+          </w:p>
+          <w:p>
+            <w:pPr>
+              <w:pStyle w:val="WW-Default"/>
+              <w:spacing w:after="0" w:line="240" w:lineRule="auto"/>
+              <w:rPr>
+                <w:rFonts w:ascii="Times New Roman" w:hAnsi="Times New Roman" w:cs="Times New Roman"/>
+                <w:sz w:val="20"/>
+                <w:szCs w:val="20"/>
+              </w:rPr>
+            </w:pPr>
+            <w:r>
+              <w:rPr>
+                <w:rFonts w:ascii="Times New Roman" w:hAnsi="Times New Roman" w:cs="Times New Roman"/>
+                <w:sz w:val="20"/>
+                <w:szCs w:val="20"/>
+              </w:rPr>
+              <w:t>1 (2)</w:t>
+            </w:r>
+          </w:p>
+          <w:p>
+            <w:pPr>
+              <w:pStyle w:val="WW-Default"/>
+              <w:spacing w:after="0" w:line="240" w:lineRule="auto"/>
+              <w:rPr>
+                <w:rFonts w:ascii="Times New Roman" w:hAnsi="Times New Roman" w:cs="Times New Roman"/>
+                <w:sz w:val="20"/>
+                <w:szCs w:val="20"/>
+              </w:rPr>
+            </w:pPr>
+            <w:r>
+              <w:rPr>
+                <w:rFonts w:ascii="Times New Roman" w:hAnsi="Times New Roman" w:cs="Times New Roman"/>
+                <w:sz w:val="20"/>
+                <w:szCs w:val="20"/>
+              </w:rPr>
+              <w:t>0</w:t>
+            </w:r>
           </w:p>
         </w:tc>
         <w:tc>
@@ -7224,6 +7730,52 @@
                 <w:szCs w:val="20"/>
               </w:rPr>
             </w:pPr>
+            <w:r>
+              <w:rPr>
+                <w:rFonts w:ascii="Times New Roman" w:hAnsi="Times New Roman" w:cs="Times New Roman"/>
+                <w:sz w:val="20"/>
+                <w:szCs w:val="20"/>
+              </w:rPr>
+              <w:t>0</w:t>
+            </w:r>
+          </w:p>
+          <w:p>
+            <w:pPr>
+              <w:pStyle w:val="WW-Default"/>
+              <w:spacing w:after="0" w:line="240" w:lineRule="auto"/>
+              <w:rPr>
+                <w:rFonts w:ascii="Times New Roman" w:hAnsi="Times New Roman" w:cs="Times New Roman"/>
+                <w:sz w:val="20"/>
+                <w:szCs w:val="20"/>
+              </w:rPr>
+            </w:pPr>
+            <w:r>
+              <w:rPr>
+                <w:rFonts w:ascii="Times New Roman" w:hAnsi="Times New Roman" w:cs="Times New Roman"/>
+                <w:sz w:val="20"/>
+                <w:szCs w:val="20"/>
+              </w:rPr>
+              <w:t>0</w:t>
+            </w:r>
+          </w:p>
+          <w:p>
+            <w:pPr>
+              <w:pStyle w:val="WW-Default"/>
+              <w:spacing w:after="0" w:line="240" w:lineRule="auto"/>
+              <w:rPr>
+                <w:rFonts w:ascii="Times New Roman" w:hAnsi="Times New Roman" w:cs="Times New Roman"/>
+                <w:sz w:val="20"/>
+                <w:szCs w:val="20"/>
+              </w:rPr>
+            </w:pPr>
+            <w:r>
+              <w:rPr>
+                <w:rFonts w:ascii="Times New Roman" w:hAnsi="Times New Roman" w:cs="Times New Roman"/>
+                <w:sz w:val="20"/>
+                <w:szCs w:val="20"/>
+              </w:rPr>
+              <w:t>0</w:t>
+            </w:r>
           </w:p>
         </w:tc>
         <w:tc>
@@ -7519,6 +8071,14 @@
                 <w:szCs w:val="20"/>
               </w:rPr>
             </w:pPr>
+            <w:r>
+              <w:rPr>
+                <w:rFonts w:ascii="Times New Roman" w:hAnsi="Times New Roman" w:cs="Times New Roman"/>
+                <w:sz w:val="20"/>
+                <w:szCs w:val="20"/>
+              </w:rPr>
+              <w:t>85 (155)</w:t>
+            </w:r>
           </w:p>
         </w:tc>
         <w:tc>
@@ -7541,6 +8101,14 @@
                 <w:szCs w:val="20"/>
               </w:rPr>
             </w:pPr>
+            <w:r>
+              <w:rPr>
+                <w:rFonts w:ascii="Times New Roman" w:hAnsi="Times New Roman" w:cs="Times New Roman"/>
+                <w:sz w:val="20"/>
+                <w:szCs w:val="20"/>
+              </w:rPr>
+              <w:t>4 (6)</w:t>
+            </w:r>
           </w:p>
         </w:tc>
         <w:tc>
@@ -7806,6 +8374,14 @@
                 <w:szCs w:val="20"/>
               </w:rPr>
             </w:pPr>
+            <w:r>
+              <w:rPr>
+                <w:rFonts w:ascii="Times New Roman" w:hAnsi="Times New Roman" w:cs="Times New Roman"/>
+                <w:sz w:val="20"/>
+                <w:szCs w:val="20"/>
+              </w:rPr>
+              <w:t>59 (88)</w:t>
+            </w:r>
           </w:p>
         </w:tc>
         <w:tc>
@@ -7828,6 +8404,14 @@
                 <w:szCs w:val="20"/>
               </w:rPr>
             </w:pPr>
+            <w:r>
+              <w:rPr>
+                <w:rFonts w:ascii="Times New Roman" w:hAnsi="Times New Roman" w:cs="Times New Roman"/>
+                <w:sz w:val="20"/>
+                <w:szCs w:val="20"/>
+              </w:rPr>
+              <w:t>9 (13)</w:t>
+            </w:r>
           </w:p>
         </w:tc>
         <w:tc>
@@ -8085,6 +8669,14 @@
                 <w:szCs w:val="20"/>
               </w:rPr>
             </w:pPr>
+            <w:r>
+              <w:rPr>
+                <w:rFonts w:ascii="Times New Roman" w:hAnsi="Times New Roman" w:cs="Times New Roman"/>
+                <w:sz w:val="20"/>
+                <w:szCs w:val="20"/>
+              </w:rPr>
+              <w:t>83 (120)</w:t>
+            </w:r>
           </w:p>
         </w:tc>
         <w:tc>
@@ -8107,6 +8699,14 @@
                 <w:szCs w:val="20"/>
               </w:rPr>
             </w:pPr>
+            <w:r>
+              <w:rPr>
+                <w:rFonts w:ascii="Times New Roman" w:hAnsi="Times New Roman" w:cs="Times New Roman"/>
+                <w:sz w:val="20"/>
+                <w:szCs w:val="20"/>
+              </w:rPr>
+              <w:t>0</w:t>
+            </w:r>
           </w:p>
         </w:tc>
         <w:tc>
@@ -8364,6 +8964,14 @@
                 <w:szCs w:val="20"/>
               </w:rPr>
             </w:pPr>
+            <w:r>
+              <w:rPr>
+                <w:rFonts w:ascii="Times New Roman" w:hAnsi="Times New Roman" w:cs="Times New Roman"/>
+                <w:sz w:val="20"/>
+                <w:szCs w:val="20"/>
+              </w:rPr>
+              <w:t>58 (112)</w:t>
+            </w:r>
           </w:p>
         </w:tc>
         <w:tc>
@@ -8386,6 +8994,14 @@
                 <w:szCs w:val="20"/>
               </w:rPr>
             </w:pPr>
+            <w:r>
+              <w:rPr>
+                <w:rFonts w:ascii="Times New Roman" w:hAnsi="Times New Roman" w:cs="Times New Roman"/>
+                <w:sz w:val="20"/>
+                <w:szCs w:val="20"/>
+              </w:rPr>
+              <w:t>3 (6)</w:t>
+            </w:r>
           </w:p>
         </w:tc>
         <w:tc>
@@ -8643,6 +9259,14 @@
                 <w:szCs w:val="20"/>
               </w:rPr>
             </w:pPr>
+            <w:r>
+              <w:rPr>
+                <w:rFonts w:ascii="Times New Roman" w:hAnsi="Times New Roman" w:cs="Times New Roman"/>
+                <w:sz w:val="20"/>
+                <w:szCs w:val="20"/>
+              </w:rPr>
+              <w:t>94 (79)</w:t>
+            </w:r>
           </w:p>
         </w:tc>
         <w:tc>
@@ -8665,6 +9289,14 @@
                 <w:szCs w:val="20"/>
               </w:rPr>
             </w:pPr>
+            <w:r>
+              <w:rPr>
+                <w:rFonts w:ascii="Times New Roman" w:hAnsi="Times New Roman" w:cs="Times New Roman"/>
+                <w:sz w:val="20"/>
+                <w:szCs w:val="20"/>
+              </w:rPr>
+              <w:t>0</w:t>
+            </w:r>
           </w:p>
         </w:tc>
         <w:tc>
@@ -8922,6 +9554,14 @@
                 <w:szCs w:val="20"/>
               </w:rPr>
             </w:pPr>
+            <w:r>
+              <w:rPr>
+                <w:rFonts w:ascii="Times New Roman" w:hAnsi="Times New Roman" w:cs="Times New Roman"/>
+                <w:sz w:val="20"/>
+                <w:szCs w:val="20"/>
+              </w:rPr>
+              <w:t>91 (103)</w:t>
+            </w:r>
           </w:p>
         </w:tc>
         <w:tc>
@@ -8944,6 +9584,14 @@
                 <w:szCs w:val="20"/>
               </w:rPr>
             </w:pPr>
+            <w:r>
+              <w:rPr>
+                <w:rFonts w:ascii="Times New Roman" w:hAnsi="Times New Roman" w:cs="Times New Roman"/>
+                <w:sz w:val="20"/>
+                <w:szCs w:val="20"/>
+              </w:rPr>
+              <w:t>1 (1)</w:t>
+            </w:r>
           </w:p>
         </w:tc>
         <w:tc>
@@ -9201,6 +9849,14 @@
                 <w:szCs w:val="20"/>
               </w:rPr>
             </w:pPr>
+            <w:r>
+              <w:rPr>
+                <w:rFonts w:ascii="Times New Roman" w:hAnsi="Times New Roman" w:cs="Times New Roman"/>
+                <w:sz w:val="20"/>
+                <w:szCs w:val="20"/>
+              </w:rPr>
+              <w:t>68 (90)</w:t>
+            </w:r>
           </w:p>
         </w:tc>
         <w:tc>
@@ -9223,6 +9879,14 @@
                 <w:szCs w:val="20"/>
               </w:rPr>
             </w:pPr>
+            <w:r>
+              <w:rPr>
+                <w:rFonts w:ascii="Times New Roman" w:hAnsi="Times New Roman" w:cs="Times New Roman"/>
+                <w:sz w:val="20"/>
+                <w:szCs w:val="20"/>
+              </w:rPr>
+              <w:t>8 (10)</w:t>
+            </w:r>
           </w:p>
         </w:tc>
         <w:tc>
@@ -9480,6 +10144,14 @@
                 <w:szCs w:val="20"/>
               </w:rPr>
             </w:pPr>
+            <w:r>
+              <w:rPr>
+                <w:rFonts w:ascii="Times New Roman" w:hAnsi="Times New Roman" w:cs="Times New Roman"/>
+                <w:sz w:val="20"/>
+                <w:szCs w:val="20"/>
+              </w:rPr>
+              <w:t>61 (82)</w:t>
+            </w:r>
           </w:p>
         </w:tc>
         <w:tc>
@@ -9502,6 +10174,14 @@
                 <w:szCs w:val="20"/>
               </w:rPr>
             </w:pPr>
+            <w:r>
+              <w:rPr>
+                <w:rFonts w:ascii="Times New Roman" w:hAnsi="Times New Roman" w:cs="Times New Roman"/>
+                <w:sz w:val="20"/>
+                <w:szCs w:val="20"/>
+              </w:rPr>
+              <w:t>4 (5)</w:t>
+            </w:r>
           </w:p>
         </w:tc>
         <w:tc>
@@ -9751,6 +10431,14 @@
                 <w:szCs w:val="20"/>
               </w:rPr>
             </w:pPr>
+            <w:r>
+              <w:rPr>
+                <w:rFonts w:ascii="Times New Roman" w:hAnsi="Times New Roman" w:cs="Times New Roman"/>
+                <w:sz w:val="20"/>
+                <w:szCs w:val="20"/>
+              </w:rPr>
+              <w:t>73 (82)</w:t>
+            </w:r>
           </w:p>
         </w:tc>
         <w:tc>
@@ -9773,6 +10461,14 @@
                 <w:szCs w:val="20"/>
               </w:rPr>
             </w:pPr>
+            <w:r>
+              <w:rPr>
+                <w:rFonts w:ascii="Times New Roman" w:hAnsi="Times New Roman" w:cs="Times New Roman"/>
+                <w:sz w:val="20"/>
+                <w:szCs w:val="20"/>
+              </w:rPr>
+              <w:t>2 (2)</w:t>
+            </w:r>
           </w:p>
         </w:tc>
         <w:tc>
@@ -10022,6 +10718,14 @@
                 <w:szCs w:val="20"/>
               </w:rPr>
             </w:pPr>
+            <w:r>
+              <w:rPr>
+                <w:rFonts w:ascii="Times New Roman" w:hAnsi="Times New Roman" w:cs="Times New Roman"/>
+                <w:sz w:val="20"/>
+                <w:szCs w:val="20"/>
+              </w:rPr>
+              <w:t>55 (72)</w:t>
+            </w:r>
           </w:p>
         </w:tc>
         <w:tc>
@@ -10044,6 +10748,14 @@
                 <w:szCs w:val="20"/>
               </w:rPr>
             </w:pPr>
+            <w:r>
+              <w:rPr>
+                <w:rFonts w:ascii="Times New Roman" w:hAnsi="Times New Roman" w:cs="Times New Roman"/>
+                <w:sz w:val="20"/>
+                <w:szCs w:val="20"/>
+              </w:rPr>
+              <w:t>5 (5)</w:t>
+            </w:r>
           </w:p>
         </w:tc>
         <w:tc>
@@ -10293,6 +11005,14 @@
                 <w:szCs w:val="20"/>
               </w:rPr>
             </w:pPr>
+            <w:r>
+              <w:rPr>
+                <w:rFonts w:ascii="Times New Roman" w:hAnsi="Times New Roman" w:cs="Times New Roman"/>
+                <w:sz w:val="20"/>
+                <w:szCs w:val="20"/>
+              </w:rPr>
+              <w:t>52 (81)</w:t>
+            </w:r>
           </w:p>
         </w:tc>
         <w:tc>
@@ -10315,6 +11035,14 @@
                 <w:szCs w:val="20"/>
               </w:rPr>
             </w:pPr>
+            <w:r>
+              <w:rPr>
+                <w:rFonts w:ascii="Times New Roman" w:hAnsi="Times New Roman" w:cs="Times New Roman"/>
+                <w:sz w:val="20"/>
+                <w:szCs w:val="20"/>
+              </w:rPr>
+              <w:t>1 (1)</w:t>
+            </w:r>
           </w:p>
         </w:tc>
         <w:tc>
@@ -10572,6 +11300,14 @@
                 <w:szCs w:val="20"/>
               </w:rPr>
             </w:pPr>
+            <w:r>
+              <w:rPr>
+                <w:rFonts w:ascii="Times New Roman" w:hAnsi="Times New Roman" w:cs="Times New Roman"/>
+                <w:sz w:val="20"/>
+                <w:szCs w:val="20"/>
+              </w:rPr>
+              <w:t>47 (74)</w:t>
+            </w:r>
           </w:p>
         </w:tc>
         <w:tc>
@@ -10594,6 +11330,14 @@
                 <w:szCs w:val="20"/>
               </w:rPr>
             </w:pPr>
+            <w:r>
+              <w:rPr>
+                <w:rFonts w:ascii="Times New Roman" w:hAnsi="Times New Roman" w:cs="Times New Roman"/>
+                <w:sz w:val="20"/>
+                <w:szCs w:val="20"/>
+              </w:rPr>
+              <w:t>4 (7)</w:t>
+            </w:r>
           </w:p>
         </w:tc>
         <w:tc>
@@ -10852,6 +11596,14 @@
                 <w:szCs w:val="20"/>
               </w:rPr>
             </w:pPr>
+            <w:r>
+              <w:rPr>
+                <w:rFonts w:ascii="Times New Roman" w:hAnsi="Times New Roman" w:cs="Times New Roman"/>
+                <w:sz w:val="20"/>
+                <w:szCs w:val="20"/>
+              </w:rPr>
+              <w:t>92 (94)</w:t>
+            </w:r>
           </w:p>
         </w:tc>
         <w:tc>
@@ -10874,6 +11626,14 @@
                 <w:szCs w:val="20"/>
               </w:rPr>
             </w:pPr>
+            <w:r>
+              <w:rPr>
+                <w:rFonts w:ascii="Times New Roman" w:hAnsi="Times New Roman" w:cs="Times New Roman"/>
+                <w:sz w:val="20"/>
+                <w:szCs w:val="20"/>
+              </w:rPr>
+              <w:t>3 (3)</w:t>
+            </w:r>
           </w:p>
         </w:tc>
         <w:tc>
@@ -11131,6 +11891,14 @@
                 <w:szCs w:val="20"/>
               </w:rPr>
             </w:pPr>
+            <w:r>
+              <w:rPr>
+                <w:rFonts w:ascii="Times New Roman" w:hAnsi="Times New Roman" w:cs="Times New Roman"/>
+                <w:sz w:val="20"/>
+                <w:szCs w:val="20"/>
+              </w:rPr>
+              <w:t>77 (93)</w:t>
+            </w:r>
           </w:p>
         </w:tc>
         <w:tc>
@@ -11153,6 +11921,14 @@
                 <w:szCs w:val="20"/>
               </w:rPr>
             </w:pPr>
+            <w:r>
+              <w:rPr>
+                <w:rFonts w:ascii="Times New Roman" w:hAnsi="Times New Roman" w:cs="Times New Roman"/>
+                <w:sz w:val="20"/>
+                <w:szCs w:val="20"/>
+              </w:rPr>
+              <w:t>4 (5)</w:t>
+            </w:r>
           </w:p>
         </w:tc>
         <w:tc>
@@ -11410,6 +12186,14 @@
                 <w:szCs w:val="20"/>
               </w:rPr>
             </w:pPr>
+            <w:r>
+              <w:rPr>
+                <w:rFonts w:ascii="Times New Roman" w:hAnsi="Times New Roman" w:cs="Times New Roman"/>
+                <w:sz w:val="20"/>
+                <w:szCs w:val="20"/>
+              </w:rPr>
+              <w:t>77 (101)</w:t>
+            </w:r>
           </w:p>
         </w:tc>
         <w:tc>
@@ -11432,6 +12216,14 @@
                 <w:szCs w:val="20"/>
               </w:rPr>
             </w:pPr>
+            <w:r>
+              <w:rPr>
+                <w:rFonts w:ascii="Times New Roman" w:hAnsi="Times New Roman" w:cs="Times New Roman"/>
+                <w:sz w:val="20"/>
+                <w:szCs w:val="20"/>
+              </w:rPr>
+              <w:t>1 (1)</w:t>
+            </w:r>
           </w:p>
         </w:tc>
         <w:tc>
@@ -11689,6 +12481,14 @@
                 <w:szCs w:val="20"/>
               </w:rPr>
             </w:pPr>
+            <w:r>
+              <w:rPr>
+                <w:rFonts w:ascii="Times New Roman" w:hAnsi="Times New Roman" w:cs="Times New Roman"/>
+                <w:sz w:val="20"/>
+                <w:szCs w:val="20"/>
+              </w:rPr>
+              <w:t>68 (79)</w:t>
+            </w:r>
           </w:p>
         </w:tc>
         <w:tc>
@@ -11711,6 +12511,14 @@
                 <w:szCs w:val="20"/>
               </w:rPr>
             </w:pPr>
+            <w:r>
+              <w:rPr>
+                <w:rFonts w:ascii="Times New Roman" w:hAnsi="Times New Roman" w:cs="Times New Roman"/>
+                <w:sz w:val="20"/>
+                <w:szCs w:val="20"/>
+              </w:rPr>
+              <w:t>4 (5)</w:t>
+            </w:r>
           </w:p>
         </w:tc>
         <w:tc>
@@ -11968,6 +12776,14 @@
                 <w:szCs w:val="20"/>
               </w:rPr>
             </w:pPr>
+            <w:r>
+              <w:rPr>
+                <w:rFonts w:ascii="Times New Roman" w:hAnsi="Times New Roman" w:cs="Times New Roman"/>
+                <w:sz w:val="20"/>
+                <w:szCs w:val="20"/>
+              </w:rPr>
+              <w:t>61 (54)</w:t>
+            </w:r>
           </w:p>
         </w:tc>
         <w:tc>
@@ -11990,6 +12806,14 @@
                 <w:szCs w:val="20"/>
               </w:rPr>
             </w:pPr>
+            <w:r>
+              <w:rPr>
+                <w:rFonts w:ascii="Times New Roman" w:hAnsi="Times New Roman" w:cs="Times New Roman"/>
+                <w:sz w:val="20"/>
+                <w:szCs w:val="20"/>
+              </w:rPr>
+              <w:t>3 (2)</w:t>
+            </w:r>
           </w:p>
         </w:tc>
         <w:tc>
@@ -12247,6 +13071,14 @@
                 <w:szCs w:val="20"/>
               </w:rPr>
             </w:pPr>
+            <w:r>
+              <w:rPr>
+                <w:rFonts w:ascii="Times New Roman" w:hAnsi="Times New Roman" w:cs="Times New Roman"/>
+                <w:sz w:val="20"/>
+                <w:szCs w:val="20"/>
+              </w:rPr>
+              <w:t>72 (63)</w:t>
+            </w:r>
           </w:p>
         </w:tc>
         <w:tc>
@@ -12269,6 +13101,14 @@
                 <w:szCs w:val="20"/>
               </w:rPr>
             </w:pPr>
+            <w:r>
+              <w:rPr>
+                <w:rFonts w:ascii="Times New Roman" w:hAnsi="Times New Roman" w:cs="Times New Roman"/>
+                <w:sz w:val="20"/>
+                <w:szCs w:val="20"/>
+              </w:rPr>
+              <w:t>4 (4)</w:t>
+            </w:r>
           </w:p>
         </w:tc>
         <w:tc>
@@ -12518,6 +13358,14 @@
                 <w:szCs w:val="20"/>
               </w:rPr>
             </w:pPr>
+            <w:r>
+              <w:rPr>
+                <w:rFonts w:ascii="Times New Roman" w:hAnsi="Times New Roman" w:cs="Times New Roman"/>
+                <w:sz w:val="20"/>
+                <w:szCs w:val="20"/>
+              </w:rPr>
+              <w:t>48 (53)</w:t>
+            </w:r>
           </w:p>
         </w:tc>
         <w:tc>
@@ -12540,6 +13388,14 @@
                 <w:szCs w:val="20"/>
               </w:rPr>
             </w:pPr>
+            <w:r>
+              <w:rPr>
+                <w:rFonts w:ascii="Times New Roman" w:hAnsi="Times New Roman" w:cs="Times New Roman"/>
+                <w:sz w:val="20"/>
+                <w:szCs w:val="20"/>
+              </w:rPr>
+              <w:t>2 (3)</w:t>
+            </w:r>
           </w:p>
         </w:tc>
         <w:tc>
@@ -12797,6 +13653,14 @@
                 <w:szCs w:val="20"/>
               </w:rPr>
             </w:pPr>
+            <w:r>
+              <w:rPr>
+                <w:rFonts w:ascii="Times New Roman" w:hAnsi="Times New Roman" w:cs="Times New Roman"/>
+                <w:sz w:val="20"/>
+                <w:szCs w:val="20"/>
+              </w:rPr>
+              <w:t>72 (86)</w:t>
+            </w:r>
           </w:p>
         </w:tc>
         <w:tc>
@@ -12819,6 +13683,14 @@
                 <w:szCs w:val="20"/>
               </w:rPr>
             </w:pPr>
+            <w:r>
+              <w:rPr>
+                <w:rFonts w:ascii="Times New Roman" w:hAnsi="Times New Roman" w:cs="Times New Roman"/>
+                <w:sz w:val="20"/>
+                <w:szCs w:val="20"/>
+              </w:rPr>
+              <w:t>5 (5)</w:t>
+            </w:r>
           </w:p>
         </w:tc>
         <w:tc>
@@ -13076,6 +13948,14 @@
                 <w:szCs w:val="20"/>
               </w:rPr>
             </w:pPr>
+            <w:r>
+              <w:rPr>
+                <w:rFonts w:ascii="Times New Roman" w:hAnsi="Times New Roman" w:cs="Times New Roman"/>
+                <w:sz w:val="20"/>
+                <w:szCs w:val="20"/>
+              </w:rPr>
+              <w:t>64 (80)</w:t>
+            </w:r>
           </w:p>
         </w:tc>
         <w:tc>
@@ -13098,6 +13978,14 @@
                 <w:szCs w:val="20"/>
               </w:rPr>
             </w:pPr>
+            <w:r>
+              <w:rPr>
+                <w:rFonts w:ascii="Times New Roman" w:hAnsi="Times New Roman" w:cs="Times New Roman"/>
+                <w:sz w:val="20"/>
+                <w:szCs w:val="20"/>
+              </w:rPr>
+              <w:t>5 (6)</w:t>
+            </w:r>
           </w:p>
         </w:tc>
         <w:tc>
@@ -13355,6 +14243,14 @@
                 <w:szCs w:val="20"/>
               </w:rPr>
             </w:pPr>
+            <w:r>
+              <w:rPr>
+                <w:rFonts w:ascii="Times New Roman" w:hAnsi="Times New Roman" w:cs="Times New Roman"/>
+                <w:sz w:val="20"/>
+                <w:szCs w:val="20"/>
+              </w:rPr>
+              <w:t>67 (84)</w:t>
+            </w:r>
           </w:p>
         </w:tc>
         <w:tc>
@@ -13377,6 +14273,14 @@
                 <w:szCs w:val="20"/>
               </w:rPr>
             </w:pPr>
+            <w:r>
+              <w:rPr>
+                <w:rFonts w:ascii="Times New Roman" w:hAnsi="Times New Roman" w:cs="Times New Roman"/>
+                <w:sz w:val="20"/>
+                <w:szCs w:val="20"/>
+              </w:rPr>
+              <w:t>2 (2)</w:t>
+            </w:r>
           </w:p>
         </w:tc>
         <w:tc>
@@ -13618,6 +14522,14 @@
                 <w:szCs w:val="20"/>
               </w:rPr>
             </w:pPr>
+            <w:r>
+              <w:rPr>
+                <w:rFonts w:ascii="Times New Roman" w:hAnsi="Times New Roman" w:cs="Times New Roman"/>
+                <w:sz w:val="20"/>
+                <w:szCs w:val="20"/>
+              </w:rPr>
+              <w:t>7 (39)</w:t>
+            </w:r>
           </w:p>
         </w:tc>
         <w:tc>
@@ -13640,6 +14552,14 @@
                 <w:szCs w:val="20"/>
               </w:rPr>
             </w:pPr>
+            <w:r>
+              <w:rPr>
+                <w:rFonts w:ascii="Times New Roman" w:hAnsi="Times New Roman" w:cs="Times New Roman"/>
+                <w:sz w:val="20"/>
+                <w:szCs w:val="20"/>
+              </w:rPr>
+              <w:t>0</w:t>
+            </w:r>
           </w:p>
         </w:tc>
         <w:tc>
@@ -13897,6 +14817,14 @@
                 <w:szCs w:val="20"/>
               </w:rPr>
             </w:pPr>
+            <w:r>
+              <w:rPr>
+                <w:rFonts w:ascii="Times New Roman" w:hAnsi="Times New Roman" w:cs="Times New Roman"/>
+                <w:sz w:val="20"/>
+                <w:szCs w:val="20"/>
+              </w:rPr>
+              <w:t>56 (55)</w:t>
+            </w:r>
           </w:p>
         </w:tc>
         <w:tc>
@@ -13919,6 +14847,14 @@
                 <w:szCs w:val="20"/>
               </w:rPr>
             </w:pPr>
+            <w:r>
+              <w:rPr>
+                <w:rFonts w:ascii="Times New Roman" w:hAnsi="Times New Roman" w:cs="Times New Roman"/>
+                <w:sz w:val="20"/>
+                <w:szCs w:val="20"/>
+              </w:rPr>
+              <w:t>7 (7)</w:t>
+            </w:r>
           </w:p>
         </w:tc>
         <w:tc>
@@ -14194,6 +15130,14 @@
                 <w:szCs w:val="20"/>
               </w:rPr>
             </w:pPr>
+            <w:r>
+              <w:rPr>
+                <w:rFonts w:ascii="Times New Roman" w:hAnsi="Times New Roman" w:cs="Times New Roman"/>
+                <w:sz w:val="20"/>
+                <w:szCs w:val="20"/>
+              </w:rPr>
+              <w:t>84 (87)</w:t>
+            </w:r>
           </w:p>
         </w:tc>
         <w:tc>
@@ -14216,6 +15160,14 @@
                 <w:szCs w:val="20"/>
               </w:rPr>
             </w:pPr>
+            <w:r>
+              <w:rPr>
+                <w:rFonts w:ascii="Times New Roman" w:hAnsi="Times New Roman" w:cs="Times New Roman"/>
+                <w:sz w:val="20"/>
+                <w:szCs w:val="20"/>
+              </w:rPr>
+              <w:t>8 (9)</w:t>
+            </w:r>
           </w:p>
         </w:tc>
         <w:tc>
@@ -14483,6 +15435,14 @@
                 <w:szCs w:val="20"/>
               </w:rPr>
             </w:pPr>
+            <w:r>
+              <w:rPr>
+                <w:rFonts w:ascii="Times New Roman" w:hAnsi="Times New Roman" w:cs="Times New Roman"/>
+                <w:sz w:val="20"/>
+                <w:szCs w:val="20"/>
+              </w:rPr>
+              <w:t>88 (84)</w:t>
+            </w:r>
           </w:p>
         </w:tc>
         <w:tc>
@@ -14505,6 +15465,14 @@
                 <w:szCs w:val="20"/>
               </w:rPr>
             </w:pPr>
+            <w:r>
+              <w:rPr>
+                <w:rFonts w:ascii="Times New Roman" w:hAnsi="Times New Roman" w:cs="Times New Roman"/>
+                <w:sz w:val="20"/>
+                <w:szCs w:val="20"/>
+              </w:rPr>
+              <w:t>5 (4)</w:t>
+            </w:r>
           </w:p>
         </w:tc>
         <w:tc>
@@ -14772,6 +15740,14 @@
                 <w:szCs w:val="20"/>
               </w:rPr>
             </w:pPr>
+            <w:r>
+              <w:rPr>
+                <w:rFonts w:ascii="Times New Roman" w:hAnsi="Times New Roman" w:cs="Times New Roman"/>
+                <w:sz w:val="20"/>
+                <w:szCs w:val="20"/>
+              </w:rPr>
+              <w:t>88 (86)</w:t>
+            </w:r>
           </w:p>
         </w:tc>
         <w:tc>
@@ -14794,6 +15770,14 @@
                 <w:szCs w:val="20"/>
               </w:rPr>
             </w:pPr>
+            <w:r>
+              <w:rPr>
+                <w:rFonts w:ascii="Times New Roman" w:hAnsi="Times New Roman" w:cs="Times New Roman"/>
+                <w:sz w:val="20"/>
+                <w:szCs w:val="20"/>
+              </w:rPr>
+              <w:t>9 (9)</w:t>
+            </w:r>
           </w:p>
         </w:tc>
         <w:tc>
@@ -15043,6 +16027,14 @@
                 <w:szCs w:val="20"/>
               </w:rPr>
             </w:pPr>
+            <w:r>
+              <w:rPr>
+                <w:rFonts w:ascii="Times New Roman" w:hAnsi="Times New Roman" w:cs="Times New Roman"/>
+                <w:sz w:val="20"/>
+                <w:szCs w:val="20"/>
+              </w:rPr>
+              <w:t>83 (69)</w:t>
+            </w:r>
           </w:p>
         </w:tc>
         <w:tc>
@@ -15065,6 +16057,14 @@
                 <w:szCs w:val="20"/>
               </w:rPr>
             </w:pPr>
+            <w:r>
+              <w:rPr>
+                <w:rFonts w:ascii="Times New Roman" w:hAnsi="Times New Roman" w:cs="Times New Roman"/>
+                <w:sz w:val="20"/>
+                <w:szCs w:val="20"/>
+              </w:rPr>
+              <w:t>6 (5)</w:t>
+            </w:r>
           </w:p>
         </w:tc>
         <w:tc>
@@ -15314,6 +16314,14 @@
                 <w:szCs w:val="20"/>
               </w:rPr>
             </w:pPr>
+            <w:r>
+              <w:rPr>
+                <w:rFonts w:ascii="Times New Roman" w:hAnsi="Times New Roman" w:cs="Times New Roman"/>
+                <w:sz w:val="20"/>
+                <w:szCs w:val="20"/>
+              </w:rPr>
+              <w:t>81 (76)</w:t>
+            </w:r>
           </w:p>
         </w:tc>
         <w:tc>
@@ -15336,6 +16344,14 @@
                 <w:szCs w:val="20"/>
               </w:rPr>
             </w:pPr>
+            <w:r>
+              <w:rPr>
+                <w:rFonts w:ascii="Times New Roman" w:hAnsi="Times New Roman" w:cs="Times New Roman"/>
+                <w:sz w:val="20"/>
+                <w:szCs w:val="20"/>
+              </w:rPr>
+              <w:t>4 (4)</w:t>
+            </w:r>
           </w:p>
         </w:tc>
         <w:tc>
@@ -15585,6 +16601,14 @@
                 <w:szCs w:val="20"/>
               </w:rPr>
             </w:pPr>
+            <w:r>
+              <w:rPr>
+                <w:rFonts w:ascii="Times New Roman" w:hAnsi="Times New Roman" w:cs="Times New Roman"/>
+                <w:sz w:val="20"/>
+                <w:szCs w:val="20"/>
+              </w:rPr>
+              <w:t>25 (36)</w:t>
+            </w:r>
           </w:p>
         </w:tc>
         <w:tc>
@@ -15607,6 +16631,14 @@
                 <w:szCs w:val="20"/>
               </w:rPr>
             </w:pPr>
+            <w:r>
+              <w:rPr>
+                <w:rFonts w:ascii="Times New Roman" w:hAnsi="Times New Roman" w:cs="Times New Roman"/>
+                <w:sz w:val="20"/>
+                <w:szCs w:val="20"/>
+              </w:rPr>
+              <w:t>1 (1)</w:t>
+            </w:r>
           </w:p>
         </w:tc>
         <w:tc>
@@ -15737,6 +16769,14 @@
                 <w:szCs w:val="20"/>
               </w:rPr>
             </w:pPr>
+            <w:r>
+              <w:rPr>
+                <w:rFonts w:ascii="Times New Roman" w:hAnsi="Times New Roman" w:cs="Times New Roman"/>
+                <w:sz w:val="20"/>
+                <w:szCs w:val="20"/>
+              </w:rPr>
+              <w:t>0</w:t>
+            </w:r>
           </w:p>
         </w:tc>
         <w:tc>
@@ -15760,6 +16800,14 @@
                 <w:szCs w:val="20"/>
               </w:rPr>
             </w:pPr>
+            <w:r>
+              <w:rPr>
+                <w:rFonts w:ascii="Times New Roman" w:hAnsi="Times New Roman" w:cs="Times New Roman"/>
+                <w:sz w:val="20"/>
+                <w:szCs w:val="20"/>
+              </w:rPr>
+              <w:t>11 (15)</w:t>
+            </w:r>
           </w:p>
         </w:tc>
         <w:tc>
@@ -15782,6 +16830,14 @@
                 <w:szCs w:val="20"/>
               </w:rPr>
             </w:pPr>
+            <w:r>
+              <w:rPr>
+                <w:rFonts w:ascii="Times New Roman" w:hAnsi="Times New Roman" w:cs="Times New Roman"/>
+                <w:sz w:val="20"/>
+                <w:szCs w:val="20"/>
+              </w:rPr>
+              <w:t>14 (21)</w:t>
+            </w:r>
           </w:p>
         </w:tc>
         <w:tc>
@@ -15804,6 +16860,14 @@
                 <w:szCs w:val="20"/>
               </w:rPr>
             </w:pPr>
+            <w:r>
+              <w:rPr>
+                <w:rFonts w:ascii="Times New Roman" w:hAnsi="Times New Roman" w:cs="Times New Roman"/>
+                <w:sz w:val="20"/>
+                <w:szCs w:val="20"/>
+              </w:rPr>
+              <w:t>4 (6)</w:t>
+            </w:r>
           </w:p>
         </w:tc>
         <w:tc>
@@ -15826,6 +16890,14 @@
                 <w:szCs w:val="20"/>
               </w:rPr>
             </w:pPr>
+            <w:r>
+              <w:rPr>
+                <w:rFonts w:ascii="Times New Roman" w:hAnsi="Times New Roman" w:cs="Times New Roman"/>
+                <w:sz w:val="20"/>
+                <w:szCs w:val="20"/>
+              </w:rPr>
+              <w:t>31 (43)</w:t>
+            </w:r>
           </w:p>
         </w:tc>
         <w:tc>
@@ -15848,6 +16920,14 @@
                 <w:szCs w:val="20"/>
               </w:rPr>
             </w:pPr>
+            <w:r>
+              <w:rPr>
+                <w:rFonts w:ascii="Times New Roman" w:hAnsi="Times New Roman" w:cs="Times New Roman"/>
+                <w:sz w:val="20"/>
+                <w:szCs w:val="20"/>
+              </w:rPr>
+              <w:t>15 (21)</w:t>
+            </w:r>
           </w:p>
         </w:tc>
         <w:tc>
@@ -15870,6 +16950,14 @@
                 <w:szCs w:val="20"/>
               </w:rPr>
             </w:pPr>
+            <w:r>
+              <w:rPr>
+                <w:rFonts w:ascii="Times New Roman" w:hAnsi="Times New Roman" w:cs="Times New Roman"/>
+                <w:sz w:val="20"/>
+                <w:szCs w:val="20"/>
+              </w:rPr>
+              <w:t>72</w:t>
+            </w:r>
           </w:p>
         </w:tc>
       </w:tr>
@@ -16099,6 +17187,14 @@
                 <w:szCs w:val="20"/>
               </w:rPr>
             </w:pPr>
+            <w:r>
+              <w:rPr>
+                <w:rFonts w:ascii="Times New Roman" w:hAnsi="Times New Roman" w:cs="Times New Roman"/>
+                <w:sz w:val="20"/>
+                <w:szCs w:val="20"/>
+              </w:rPr>
+              <w:t>61 (79)</w:t>
+            </w:r>
           </w:p>
         </w:tc>
         <w:tc>
@@ -16121,6 +17217,14 @@
                 <w:szCs w:val="20"/>
               </w:rPr>
             </w:pPr>
+            <w:r>
+              <w:rPr>
+                <w:rFonts w:ascii="Times New Roman" w:hAnsi="Times New Roman" w:cs="Times New Roman"/>
+                <w:sz w:val="20"/>
+                <w:szCs w:val="20"/>
+              </w:rPr>
+              <w:t>8 (11)</w:t>
+            </w:r>
           </w:p>
         </w:tc>
         <w:tc>
@@ -16370,6 +17474,14 @@
                 <w:szCs w:val="20"/>
               </w:rPr>
             </w:pPr>
+            <w:r>
+              <w:rPr>
+                <w:rFonts w:ascii="Times New Roman" w:hAnsi="Times New Roman" w:cs="Times New Roman"/>
+                <w:sz w:val="20"/>
+                <w:szCs w:val="20"/>
+              </w:rPr>
+              <w:t>85 (88)</w:t>
+            </w:r>
           </w:p>
         </w:tc>
         <w:tc>
@@ -16392,6 +17504,14 @@
                 <w:szCs w:val="20"/>
               </w:rPr>
             </w:pPr>
+            <w:r>
+              <w:rPr>
+                <w:rFonts w:ascii="Times New Roman" w:hAnsi="Times New Roman" w:cs="Times New Roman"/>
+                <w:sz w:val="20"/>
+                <w:szCs w:val="20"/>
+              </w:rPr>
+              <w:t>7 (8)</w:t>
+            </w:r>
           </w:p>
         </w:tc>
         <w:tc>
@@ -16651,6 +17771,14 @@
                 <w:szCs w:val="20"/>
               </w:rPr>
             </w:pPr>
+            <w:r>
+              <w:rPr>
+                <w:rFonts w:ascii="Times New Roman" w:hAnsi="Times New Roman" w:cs="Times New Roman"/>
+                <w:sz w:val="20"/>
+                <w:szCs w:val="20"/>
+              </w:rPr>
+              <w:t>52 (65)</w:t>
+            </w:r>
           </w:p>
         </w:tc>
         <w:tc>
@@ -16673,6 +17801,14 @@
                 <w:szCs w:val="20"/>
               </w:rPr>
             </w:pPr>
+            <w:r>
+              <w:rPr>
+                <w:rFonts w:ascii="Times New Roman" w:hAnsi="Times New Roman" w:cs="Times New Roman"/>
+                <w:sz w:val="20"/>
+                <w:szCs w:val="20"/>
+              </w:rPr>
+              <w:t>9 (12)</w:t>
+            </w:r>
           </w:p>
         </w:tc>
         <w:tc>
@@ -16922,6 +18058,14 @@
                 <w:szCs w:val="20"/>
               </w:rPr>
             </w:pPr>
+            <w:r>
+              <w:rPr>
+                <w:rFonts w:ascii="Times New Roman" w:hAnsi="Times New Roman" w:cs="Times New Roman"/>
+                <w:sz w:val="20"/>
+                <w:szCs w:val="20"/>
+              </w:rPr>
+              <w:t>76 (100)</w:t>
+            </w:r>
           </w:p>
         </w:tc>
         <w:tc>
@@ -16944,6 +18088,14 @@
                 <w:szCs w:val="20"/>
               </w:rPr>
             </w:pPr>
+            <w:r>
+              <w:rPr>
+                <w:rFonts w:ascii="Times New Roman" w:hAnsi="Times New Roman" w:cs="Times New Roman"/>
+                <w:sz w:val="20"/>
+                <w:szCs w:val="20"/>
+              </w:rPr>
+              <w:t>6 (9)</w:t>
+            </w:r>
           </w:p>
         </w:tc>
         <w:tc>
@@ -17193,6 +18345,14 @@
                 <w:szCs w:val="20"/>
               </w:rPr>
             </w:pPr>
+            <w:r>
+              <w:rPr>
+                <w:rFonts w:ascii="Times New Roman" w:hAnsi="Times New Roman" w:cs="Times New Roman"/>
+                <w:sz w:val="20"/>
+                <w:szCs w:val="20"/>
+              </w:rPr>
+              <w:t>81 (94)</w:t>
+            </w:r>
           </w:p>
         </w:tc>
         <w:tc>
@@ -17215,6 +18375,14 @@
                 <w:szCs w:val="20"/>
               </w:rPr>
             </w:pPr>
+            <w:r>
+              <w:rPr>
+                <w:rFonts w:ascii="Times New Roman" w:hAnsi="Times New Roman" w:cs="Times New Roman"/>
+                <w:sz w:val="20"/>
+                <w:szCs w:val="20"/>
+              </w:rPr>
+              <w:t>7 (9)</w:t>
+            </w:r>
           </w:p>
         </w:tc>
         <w:tc>
@@ -17474,6 +18642,14 @@
                 <w:szCs w:val="20"/>
               </w:rPr>
             </w:pPr>
+            <w:r>
+              <w:rPr>
+                <w:rFonts w:ascii="Times New Roman" w:hAnsi="Times New Roman" w:cs="Times New Roman"/>
+                <w:sz w:val="20"/>
+                <w:szCs w:val="20"/>
+              </w:rPr>
+              <w:t>73 (94)</w:t>
+            </w:r>
           </w:p>
         </w:tc>
         <w:tc>
@@ -17496,6 +18672,14 @@
                 <w:szCs w:val="20"/>
               </w:rPr>
             </w:pPr>
+            <w:r>
+              <w:rPr>
+                <w:rFonts w:ascii="Times New Roman" w:hAnsi="Times New Roman" w:cs="Times New Roman"/>
+                <w:sz w:val="20"/>
+                <w:szCs w:val="20"/>
+              </w:rPr>
+              <w:t>3 (4)</w:t>
+            </w:r>
           </w:p>
         </w:tc>
         <w:tc>

</xml_diff>